<commit_message>
update 9 and 10
</commit_message>
<xml_diff>
--- a/reports/Gunkevich/10/rep/yap 10.docx
+++ b/reports/Gunkevich/10/rep/yap 10.docx
@@ -111,7 +111,6 @@
           <w:rFonts w:ascii="Times New Roman" w:hAnsi="Times New Roman" w:cs="Times New Roman"/>
           <w:sz w:val="28"/>
           <w:szCs w:val="28"/>
-          <w:lang w:val="en-US"/>
         </w:rPr>
       </w:pPr>
       <w:r>
@@ -127,12 +126,9 @@
           <w:rFonts w:ascii="Times New Roman" w:hAnsi="Times New Roman" w:cs="Times New Roman"/>
           <w:sz w:val="28"/>
           <w:szCs w:val="28"/>
-          <w:lang w:val="en-US"/>
         </w:rPr>
         <w:t>10</w:t>
       </w:r>
-      <w:bookmarkStart w:id="0" w:name="_GoBack"/>
-      <w:bookmarkEnd w:id="0"/>
     </w:p>
     <w:p>
       <w:pPr>
@@ -544,47 +540,42 @@
           <w:rFonts w:ascii="Times New Roman" w:hAnsi="Times New Roman" w:cs="Times New Roman"/>
           <w:sz w:val="28"/>
           <w:szCs w:val="28"/>
-          <w:lang w:val="en-US"/>
-        </w:rPr>
-      </w:pPr>
-    </w:p>
-    <w:p>
-      <w:pPr>
-        <w:rPr>
-          <w:rFonts w:ascii="Times New Roman" w:hAnsi="Times New Roman" w:cs="Times New Roman"/>
-          <w:sz w:val="28"/>
-          <w:szCs w:val="28"/>
-          <w:lang w:val="en-US"/>
-        </w:rPr>
-      </w:pPr>
-    </w:p>
-    <w:p>
-      <w:pPr>
-        <w:rPr>
-          <w:rFonts w:ascii="Times New Roman" w:hAnsi="Times New Roman" w:cs="Times New Roman"/>
-          <w:sz w:val="28"/>
-          <w:szCs w:val="28"/>
-          <w:lang w:val="en-US"/>
-        </w:rPr>
-      </w:pPr>
-    </w:p>
-    <w:p>
-      <w:pPr>
-        <w:rPr>
-          <w:rFonts w:ascii="Times New Roman" w:hAnsi="Times New Roman" w:cs="Times New Roman"/>
-          <w:sz w:val="28"/>
-          <w:szCs w:val="28"/>
-          <w:lang w:val="en-US"/>
-        </w:rPr>
-      </w:pPr>
-    </w:p>
-    <w:p>
-      <w:pPr>
-        <w:rPr>
-          <w:rFonts w:ascii="Times New Roman" w:hAnsi="Times New Roman" w:cs="Times New Roman"/>
-          <w:sz w:val="28"/>
-          <w:szCs w:val="28"/>
-          <w:lang w:val="en-US"/>
+        </w:rPr>
+      </w:pPr>
+    </w:p>
+    <w:p>
+      <w:pPr>
+        <w:rPr>
+          <w:rFonts w:ascii="Times New Roman" w:hAnsi="Times New Roman" w:cs="Times New Roman"/>
+          <w:sz w:val="28"/>
+          <w:szCs w:val="28"/>
+        </w:rPr>
+      </w:pPr>
+    </w:p>
+    <w:p>
+      <w:pPr>
+        <w:rPr>
+          <w:rFonts w:ascii="Times New Roman" w:hAnsi="Times New Roman" w:cs="Times New Roman"/>
+          <w:sz w:val="28"/>
+          <w:szCs w:val="28"/>
+        </w:rPr>
+      </w:pPr>
+    </w:p>
+    <w:p>
+      <w:pPr>
+        <w:rPr>
+          <w:rFonts w:ascii="Times New Roman" w:hAnsi="Times New Roman" w:cs="Times New Roman"/>
+          <w:sz w:val="28"/>
+          <w:szCs w:val="28"/>
+        </w:rPr>
+      </w:pPr>
+    </w:p>
+    <w:p>
+      <w:pPr>
+        <w:rPr>
+          <w:rFonts w:ascii="Times New Roman" w:hAnsi="Times New Roman" w:cs="Times New Roman"/>
+          <w:sz w:val="28"/>
+          <w:szCs w:val="28"/>
         </w:rPr>
       </w:pPr>
     </w:p>
@@ -615,45 +606,6 @@
         </w:rPr>
         <w:t>Брест 2021</w:t>
       </w:r>
-    </w:p>
-    <w:p>
-      <w:pPr>
-        <w:spacing w:after="240" w:line="240" w:lineRule="auto"/>
-        <w:jc w:val="center"/>
-        <w:rPr>
-          <w:rFonts w:ascii="Times New Roman" w:eastAsia="Times New Roman" w:hAnsi="Times New Roman" w:cs="Times New Roman"/>
-          <w:color w:val="000000"/>
-          <w:sz w:val="28"/>
-          <w:szCs w:val="28"/>
-          <w:lang w:val="en-US"/>
-        </w:rPr>
-      </w:pPr>
-    </w:p>
-    <w:p>
-      <w:pPr>
-        <w:spacing w:after="240" w:line="240" w:lineRule="auto"/>
-        <w:jc w:val="center"/>
-        <w:rPr>
-          <w:rFonts w:ascii="Times New Roman" w:eastAsia="Times New Roman" w:hAnsi="Times New Roman" w:cs="Times New Roman"/>
-          <w:color w:val="000000"/>
-          <w:sz w:val="28"/>
-          <w:szCs w:val="28"/>
-          <w:lang w:val="en-US"/>
-        </w:rPr>
-      </w:pPr>
-    </w:p>
-    <w:p>
-      <w:pPr>
-        <w:spacing w:after="240" w:line="240" w:lineRule="auto"/>
-        <w:jc w:val="center"/>
-        <w:rPr>
-          <w:rFonts w:ascii="Times New Roman" w:eastAsia="Times New Roman" w:hAnsi="Times New Roman" w:cs="Times New Roman"/>
-          <w:color w:val="000000"/>
-          <w:sz w:val="28"/>
-          <w:szCs w:val="28"/>
-          <w:lang w:val="en-US"/>
-        </w:rPr>
-      </w:pPr>
     </w:p>
     <w:p>
       <w:pPr>
@@ -671,6 +623,7 @@
           <w:sz w:val="28"/>
           <w:szCs w:val="28"/>
         </w:rPr>
+        <w:lastRenderedPageBreak/>
         <w:t>Лабораторная работа №</w:t>
       </w:r>
       <w:r>
@@ -943,21 +896,18 @@
         <w:rPr>
           <w:rFonts w:ascii="Times New Roman" w:hAnsi="Times New Roman" w:cs="Times New Roman"/>
           <w:sz w:val="28"/>
-          <w:lang w:val="en-US"/>
-        </w:rPr>
-      </w:pPr>
-      <w:r>
-        <w:rPr>
-          <w:rFonts w:ascii="Times New Roman" w:hAnsi="Times New Roman" w:cs="Times New Roman"/>
+        </w:rPr>
+      </w:pPr>
+      <w:r>
+        <w:rPr>
           <w:noProof/>
-          <w:sz w:val="28"/>
           <w:lang w:eastAsia="ru-RU"/>
         </w:rPr>
         <w:drawing>
-          <wp:inline distT="0" distB="0" distL="0" distR="0" wp14:anchorId="5CB168A6" wp14:editId="698602BF">
-            <wp:extent cx="3629025" cy="419100"/>
-            <wp:effectExtent l="0" t="0" r="9525" b="0"/>
-            <wp:docPr id="17" name="Рисунок 17"/>
+          <wp:inline distT="0" distB="0" distL="0" distR="0" wp14:anchorId="7183966B" wp14:editId="602E7982">
+            <wp:extent cx="3901440" cy="335280"/>
+            <wp:effectExtent l="0" t="0" r="3810" b="7620"/>
+            <wp:docPr id="1" name="Рисунок 1"/>
             <wp:cNvGraphicFramePr>
               <a:graphicFrameLocks xmlns:a="http://schemas.openxmlformats.org/drawingml/2006/main" noChangeAspect="1"/>
             </wp:cNvGraphicFramePr>
@@ -965,36 +915,23 @@
               <a:graphicData uri="http://schemas.openxmlformats.org/drawingml/2006/picture">
                 <pic:pic xmlns:pic="http://schemas.openxmlformats.org/drawingml/2006/picture">
                   <pic:nvPicPr>
-                    <pic:cNvPr id="0" name="Picture 1"/>
-                    <pic:cNvPicPr>
-                      <a:picLocks noChangeAspect="1" noChangeArrowheads="1"/>
-                    </pic:cNvPicPr>
+                    <pic:cNvPr id="0" name=""/>
+                    <pic:cNvPicPr/>
                   </pic:nvPicPr>
                   <pic:blipFill>
-                    <a:blip r:embed="rId6">
-                      <a:extLst>
-                        <a:ext uri="{28A0092B-C50C-407E-A947-70E740481C1C}">
-                          <a14:useLocalDpi xmlns:a14="http://schemas.microsoft.com/office/drawing/2010/main" val="0"/>
-                        </a:ext>
-                      </a:extLst>
-                    </a:blip>
-                    <a:srcRect/>
+                    <a:blip r:embed="rId6"/>
                     <a:stretch>
                       <a:fillRect/>
                     </a:stretch>
                   </pic:blipFill>
-                  <pic:spPr bwMode="auto">
+                  <pic:spPr>
                     <a:xfrm>
                       <a:off x="0" y="0"/>
-                      <a:ext cx="3629025" cy="419100"/>
+                      <a:ext cx="3901440" cy="335280"/>
                     </a:xfrm>
                     <a:prstGeom prst="rect">
                       <a:avLst/>
                     </a:prstGeom>
-                    <a:noFill/>
-                    <a:ln>
-                      <a:noFill/>
-                    </a:ln>
                   </pic:spPr>
                 </pic:pic>
               </a:graphicData>
@@ -1002,18 +939,25 @@
           </wp:inline>
         </w:drawing>
       </w:r>
-      <w:r>
-        <w:rPr>
-          <w:rFonts w:ascii="Times New Roman" w:hAnsi="Times New Roman" w:cs="Times New Roman"/>
+    </w:p>
+    <w:p>
+      <w:pPr>
+        <w:rPr>
+          <w:rFonts w:ascii="Times New Roman" w:hAnsi="Times New Roman" w:cs="Times New Roman"/>
+          <w:sz w:val="28"/>
+          <w:lang w:val="en-US"/>
+        </w:rPr>
+      </w:pPr>
+      <w:r>
+        <w:rPr>
           <w:noProof/>
-          <w:sz w:val="28"/>
           <w:lang w:eastAsia="ru-RU"/>
         </w:rPr>
         <w:drawing>
-          <wp:inline distT="0" distB="0" distL="0" distR="0" wp14:anchorId="7E103BCF" wp14:editId="2A9EE503">
-            <wp:extent cx="3314700" cy="533400"/>
-            <wp:effectExtent l="0" t="0" r="0" b="0"/>
-            <wp:docPr id="18" name="Рисунок 18"/>
+          <wp:inline distT="0" distB="0" distL="0" distR="0" wp14:anchorId="65BF0852" wp14:editId="6CAF2434">
+            <wp:extent cx="1844040" cy="868680"/>
+            <wp:effectExtent l="0" t="0" r="3810" b="7620"/>
+            <wp:docPr id="3" name="Рисунок 3"/>
             <wp:cNvGraphicFramePr>
               <a:graphicFrameLocks xmlns:a="http://schemas.openxmlformats.org/drawingml/2006/main" noChangeAspect="1"/>
             </wp:cNvGraphicFramePr>
@@ -1021,36 +965,23 @@
               <a:graphicData uri="http://schemas.openxmlformats.org/drawingml/2006/picture">
                 <pic:pic xmlns:pic="http://schemas.openxmlformats.org/drawingml/2006/picture">
                   <pic:nvPicPr>
-                    <pic:cNvPr id="0" name="Picture 2"/>
-                    <pic:cNvPicPr>
-                      <a:picLocks noChangeAspect="1" noChangeArrowheads="1"/>
-                    </pic:cNvPicPr>
+                    <pic:cNvPr id="0" name=""/>
+                    <pic:cNvPicPr/>
                   </pic:nvPicPr>
                   <pic:blipFill>
-                    <a:blip r:embed="rId7">
-                      <a:extLst>
-                        <a:ext uri="{28A0092B-C50C-407E-A947-70E740481C1C}">
-                          <a14:useLocalDpi xmlns:a14="http://schemas.microsoft.com/office/drawing/2010/main" val="0"/>
-                        </a:ext>
-                      </a:extLst>
-                    </a:blip>
-                    <a:srcRect/>
+                    <a:blip r:embed="rId7"/>
                     <a:stretch>
                       <a:fillRect/>
                     </a:stretch>
                   </pic:blipFill>
-                  <pic:spPr bwMode="auto">
+                  <pic:spPr>
                     <a:xfrm>
                       <a:off x="0" y="0"/>
-                      <a:ext cx="3314700" cy="533400"/>
+                      <a:ext cx="1844040" cy="868680"/>
                     </a:xfrm>
                     <a:prstGeom prst="rect">
                       <a:avLst/>
                     </a:prstGeom>
-                    <a:noFill/>
-                    <a:ln>
-                      <a:noFill/>
-                    </a:ln>
                   </pic:spPr>
                 </pic:pic>
               </a:graphicData>
@@ -1071,18 +1002,14 @@
       </w:pPr>
       <w:r>
         <w:rPr>
-          <w:b/>
-          <w:bCs/>
           <w:noProof/>
-          <w:sz w:val="28"/>
-          <w:szCs w:val="28"/>
           <w:lang w:eastAsia="ru-RU"/>
         </w:rPr>
         <w:drawing>
-          <wp:inline distT="0" distB="0" distL="0" distR="0" wp14:anchorId="20102353" wp14:editId="3EADBBE1">
-            <wp:extent cx="3429000" cy="457200"/>
-            <wp:effectExtent l="0" t="0" r="0" b="0"/>
-            <wp:docPr id="19" name="Рисунок 19"/>
+          <wp:inline distT="0" distB="0" distL="0" distR="0" wp14:anchorId="65512182" wp14:editId="747F5DFA">
+            <wp:extent cx="3566160" cy="373380"/>
+            <wp:effectExtent l="0" t="0" r="0" b="7620"/>
+            <wp:docPr id="5" name="Рисунок 5"/>
             <wp:cNvGraphicFramePr>
               <a:graphicFrameLocks xmlns:a="http://schemas.openxmlformats.org/drawingml/2006/main" noChangeAspect="1"/>
             </wp:cNvGraphicFramePr>
@@ -1090,36 +1017,23 @@
               <a:graphicData uri="http://schemas.openxmlformats.org/drawingml/2006/picture">
                 <pic:pic xmlns:pic="http://schemas.openxmlformats.org/drawingml/2006/picture">
                   <pic:nvPicPr>
-                    <pic:cNvPr id="0" name="Picture 3"/>
-                    <pic:cNvPicPr>
-                      <a:picLocks noChangeAspect="1" noChangeArrowheads="1"/>
-                    </pic:cNvPicPr>
+                    <pic:cNvPr id="0" name=""/>
+                    <pic:cNvPicPr/>
                   </pic:nvPicPr>
                   <pic:blipFill>
-                    <a:blip r:embed="rId8">
-                      <a:extLst>
-                        <a:ext uri="{28A0092B-C50C-407E-A947-70E740481C1C}">
-                          <a14:useLocalDpi xmlns:a14="http://schemas.microsoft.com/office/drawing/2010/main" val="0"/>
-                        </a:ext>
-                      </a:extLst>
-                    </a:blip>
-                    <a:srcRect/>
+                    <a:blip r:embed="rId8"/>
                     <a:stretch>
                       <a:fillRect/>
                     </a:stretch>
                   </pic:blipFill>
-                  <pic:spPr bwMode="auto">
+                  <pic:spPr>
                     <a:xfrm>
                       <a:off x="0" y="0"/>
-                      <a:ext cx="3429000" cy="457200"/>
+                      <a:ext cx="3566160" cy="373380"/>
                     </a:xfrm>
                     <a:prstGeom prst="rect">
                       <a:avLst/>
                     </a:prstGeom>
-                    <a:noFill/>
-                    <a:ln>
-                      <a:noFill/>
-                    </a:ln>
                   </pic:spPr>
                 </pic:pic>
               </a:graphicData>
@@ -1140,18 +1054,14 @@
       </w:pPr>
       <w:r>
         <w:rPr>
-          <w:b/>
-          <w:bCs/>
           <w:noProof/>
-          <w:sz w:val="28"/>
-          <w:szCs w:val="28"/>
           <w:lang w:eastAsia="ru-RU"/>
         </w:rPr>
         <w:drawing>
-          <wp:inline distT="0" distB="0" distL="0" distR="0" wp14:anchorId="5AAA1A98" wp14:editId="4ACB10BC">
-            <wp:extent cx="3305175" cy="733425"/>
-            <wp:effectExtent l="0" t="0" r="9525" b="9525"/>
-            <wp:docPr id="20" name="Рисунок 20"/>
+          <wp:inline distT="0" distB="0" distL="0" distR="0" wp14:anchorId="24559B1A" wp14:editId="032BFFC1">
+            <wp:extent cx="1836420" cy="1120140"/>
+            <wp:effectExtent l="0" t="0" r="0" b="3810"/>
+            <wp:docPr id="4" name="Рисунок 4"/>
             <wp:cNvGraphicFramePr>
               <a:graphicFrameLocks xmlns:a="http://schemas.openxmlformats.org/drawingml/2006/main" noChangeAspect="1"/>
             </wp:cNvGraphicFramePr>
@@ -1159,36 +1069,23 @@
               <a:graphicData uri="http://schemas.openxmlformats.org/drawingml/2006/picture">
                 <pic:pic xmlns:pic="http://schemas.openxmlformats.org/drawingml/2006/picture">
                   <pic:nvPicPr>
-                    <pic:cNvPr id="0" name="Picture 4"/>
-                    <pic:cNvPicPr>
-                      <a:picLocks noChangeAspect="1" noChangeArrowheads="1"/>
-                    </pic:cNvPicPr>
+                    <pic:cNvPr id="0" name=""/>
+                    <pic:cNvPicPr/>
                   </pic:nvPicPr>
                   <pic:blipFill>
-                    <a:blip r:embed="rId9">
-                      <a:extLst>
-                        <a:ext uri="{28A0092B-C50C-407E-A947-70E740481C1C}">
-                          <a14:useLocalDpi xmlns:a14="http://schemas.microsoft.com/office/drawing/2010/main" val="0"/>
-                        </a:ext>
-                      </a:extLst>
-                    </a:blip>
-                    <a:srcRect/>
+                    <a:blip r:embed="rId9"/>
                     <a:stretch>
                       <a:fillRect/>
                     </a:stretch>
                   </pic:blipFill>
-                  <pic:spPr bwMode="auto">
+                  <pic:spPr>
                     <a:xfrm>
                       <a:off x="0" y="0"/>
-                      <a:ext cx="3305175" cy="733425"/>
+                      <a:ext cx="1836420" cy="1120140"/>
                     </a:xfrm>
                     <a:prstGeom prst="rect">
                       <a:avLst/>
                     </a:prstGeom>
-                    <a:noFill/>
-                    <a:ln>
-                      <a:noFill/>
-                    </a:ln>
                   </pic:spPr>
                 </pic:pic>
               </a:graphicData>
@@ -1209,18 +1106,14 @@
       </w:pPr>
       <w:r>
         <w:rPr>
-          <w:b/>
-          <w:bCs/>
           <w:noProof/>
-          <w:sz w:val="28"/>
-          <w:szCs w:val="28"/>
           <w:lang w:eastAsia="ru-RU"/>
         </w:rPr>
         <w:drawing>
-          <wp:inline distT="0" distB="0" distL="0" distR="0" wp14:anchorId="61EF7174" wp14:editId="4030320D">
-            <wp:extent cx="3448050" cy="428625"/>
-            <wp:effectExtent l="0" t="0" r="0" b="9525"/>
-            <wp:docPr id="22" name="Рисунок 22"/>
+          <wp:inline distT="0" distB="0" distL="0" distR="0" wp14:anchorId="530C3320" wp14:editId="16122B7E">
+            <wp:extent cx="4084320" cy="327660"/>
+            <wp:effectExtent l="0" t="0" r="0" b="0"/>
+            <wp:docPr id="6" name="Рисунок 6"/>
             <wp:cNvGraphicFramePr>
               <a:graphicFrameLocks xmlns:a="http://schemas.openxmlformats.org/drawingml/2006/main" noChangeAspect="1"/>
             </wp:cNvGraphicFramePr>
@@ -1228,36 +1121,23 @@
               <a:graphicData uri="http://schemas.openxmlformats.org/drawingml/2006/picture">
                 <pic:pic xmlns:pic="http://schemas.openxmlformats.org/drawingml/2006/picture">
                   <pic:nvPicPr>
-                    <pic:cNvPr id="0" name="Picture 6"/>
-                    <pic:cNvPicPr>
-                      <a:picLocks noChangeAspect="1" noChangeArrowheads="1"/>
-                    </pic:cNvPicPr>
+                    <pic:cNvPr id="0" name=""/>
+                    <pic:cNvPicPr/>
                   </pic:nvPicPr>
                   <pic:blipFill>
-                    <a:blip r:embed="rId10">
-                      <a:extLst>
-                        <a:ext uri="{28A0092B-C50C-407E-A947-70E740481C1C}">
-                          <a14:useLocalDpi xmlns:a14="http://schemas.microsoft.com/office/drawing/2010/main" val="0"/>
-                        </a:ext>
-                      </a:extLst>
-                    </a:blip>
-                    <a:srcRect/>
+                    <a:blip r:embed="rId10"/>
                     <a:stretch>
                       <a:fillRect/>
                     </a:stretch>
                   </pic:blipFill>
-                  <pic:spPr bwMode="auto">
+                  <pic:spPr>
                     <a:xfrm>
                       <a:off x="0" y="0"/>
-                      <a:ext cx="3448050" cy="428625"/>
+                      <a:ext cx="4084320" cy="327660"/>
                     </a:xfrm>
                     <a:prstGeom prst="rect">
                       <a:avLst/>
                     </a:prstGeom>
-                    <a:noFill/>
-                    <a:ln>
-                      <a:noFill/>
-                    </a:ln>
                   </pic:spPr>
                 </pic:pic>
               </a:graphicData>
@@ -1274,22 +1154,19 @@
           <w:bCs/>
           <w:sz w:val="28"/>
           <w:szCs w:val="28"/>
-        </w:rPr>
-      </w:pPr>
-      <w:r>
-        <w:rPr>
-          <w:b/>
-          <w:bCs/>
+          <w:lang w:val="en-US"/>
+        </w:rPr>
+      </w:pPr>
+      <w:r>
+        <w:rPr>
           <w:noProof/>
-          <w:sz w:val="28"/>
-          <w:szCs w:val="28"/>
           <w:lang w:eastAsia="ru-RU"/>
         </w:rPr>
         <w:drawing>
-          <wp:inline distT="0" distB="0" distL="0" distR="0" wp14:anchorId="664CD72E" wp14:editId="13092839">
-            <wp:extent cx="3295650" cy="514350"/>
-            <wp:effectExtent l="0" t="0" r="0" b="0"/>
-            <wp:docPr id="21" name="Рисунок 21"/>
+          <wp:inline distT="0" distB="0" distL="0" distR="0" wp14:anchorId="5118FAD0" wp14:editId="465AE75C">
+            <wp:extent cx="1821180" cy="822960"/>
+            <wp:effectExtent l="0" t="0" r="7620" b="0"/>
+            <wp:docPr id="8" name="Рисунок 8"/>
             <wp:cNvGraphicFramePr>
               <a:graphicFrameLocks xmlns:a="http://schemas.openxmlformats.org/drawingml/2006/main" noChangeAspect="1"/>
             </wp:cNvGraphicFramePr>
@@ -1297,36 +1174,23 @@
               <a:graphicData uri="http://schemas.openxmlformats.org/drawingml/2006/picture">
                 <pic:pic xmlns:pic="http://schemas.openxmlformats.org/drawingml/2006/picture">
                   <pic:nvPicPr>
-                    <pic:cNvPr id="0" name="Picture 5"/>
-                    <pic:cNvPicPr>
-                      <a:picLocks noChangeAspect="1" noChangeArrowheads="1"/>
-                    </pic:cNvPicPr>
+                    <pic:cNvPr id="0" name=""/>
+                    <pic:cNvPicPr/>
                   </pic:nvPicPr>
                   <pic:blipFill>
-                    <a:blip r:embed="rId11">
-                      <a:extLst>
-                        <a:ext uri="{28A0092B-C50C-407E-A947-70E740481C1C}">
-                          <a14:useLocalDpi xmlns:a14="http://schemas.microsoft.com/office/drawing/2010/main" val="0"/>
-                        </a:ext>
-                      </a:extLst>
-                    </a:blip>
-                    <a:srcRect/>
+                    <a:blip r:embed="rId11"/>
                     <a:stretch>
                       <a:fillRect/>
                     </a:stretch>
                   </pic:blipFill>
-                  <pic:spPr bwMode="auto">
+                  <pic:spPr>
                     <a:xfrm>
                       <a:off x="0" y="0"/>
-                      <a:ext cx="3295650" cy="514350"/>
+                      <a:ext cx="1821180" cy="822960"/>
                     </a:xfrm>
                     <a:prstGeom prst="rect">
                       <a:avLst/>
                     </a:prstGeom>
-                    <a:noFill/>
-                    <a:ln>
-                      <a:noFill/>
-                    </a:ln>
                   </pic:spPr>
                 </pic:pic>
               </a:graphicData>
@@ -1362,18 +1226,14 @@
       </w:pPr>
       <w:r>
         <w:rPr>
-          <w:b/>
-          <w:bCs/>
           <w:noProof/>
-          <w:sz w:val="28"/>
-          <w:szCs w:val="28"/>
           <w:lang w:eastAsia="ru-RU"/>
         </w:rPr>
         <w:drawing>
-          <wp:inline distT="0" distB="0" distL="0" distR="0" wp14:anchorId="35B78E99" wp14:editId="58F3A85B">
-            <wp:extent cx="5943600" cy="533400"/>
-            <wp:effectExtent l="0" t="0" r="0" b="0"/>
-            <wp:docPr id="23" name="Рисунок 23"/>
+          <wp:inline distT="0" distB="0" distL="0" distR="0" wp14:anchorId="2955BCEA" wp14:editId="593D2C0E">
+            <wp:extent cx="5623560" cy="754380"/>
+            <wp:effectExtent l="0" t="0" r="0" b="7620"/>
+            <wp:docPr id="9" name="Рисунок 9"/>
             <wp:cNvGraphicFramePr>
               <a:graphicFrameLocks xmlns:a="http://schemas.openxmlformats.org/drawingml/2006/main" noChangeAspect="1"/>
             </wp:cNvGraphicFramePr>
@@ -1381,36 +1241,23 @@
               <a:graphicData uri="http://schemas.openxmlformats.org/drawingml/2006/picture">
                 <pic:pic xmlns:pic="http://schemas.openxmlformats.org/drawingml/2006/picture">
                   <pic:nvPicPr>
-                    <pic:cNvPr id="0" name="Picture 7"/>
-                    <pic:cNvPicPr>
-                      <a:picLocks noChangeAspect="1" noChangeArrowheads="1"/>
-                    </pic:cNvPicPr>
+                    <pic:cNvPr id="0" name=""/>
+                    <pic:cNvPicPr/>
                   </pic:nvPicPr>
                   <pic:blipFill>
-                    <a:blip r:embed="rId12">
-                      <a:extLst>
-                        <a:ext uri="{28A0092B-C50C-407E-A947-70E740481C1C}">
-                          <a14:useLocalDpi xmlns:a14="http://schemas.microsoft.com/office/drawing/2010/main" val="0"/>
-                        </a:ext>
-                      </a:extLst>
-                    </a:blip>
-                    <a:srcRect/>
+                    <a:blip r:embed="rId12"/>
                     <a:stretch>
                       <a:fillRect/>
                     </a:stretch>
                   </pic:blipFill>
-                  <pic:spPr bwMode="auto">
+                  <pic:spPr>
                     <a:xfrm>
                       <a:off x="0" y="0"/>
-                      <a:ext cx="5943600" cy="533400"/>
+                      <a:ext cx="5623560" cy="754380"/>
                     </a:xfrm>
                     <a:prstGeom prst="rect">
                       <a:avLst/>
                     </a:prstGeom>
-                    <a:noFill/>
-                    <a:ln>
-                      <a:noFill/>
-                    </a:ln>
                   </pic:spPr>
                 </pic:pic>
               </a:graphicData>
@@ -1431,18 +1278,14 @@
       </w:pPr>
       <w:r>
         <w:rPr>
-          <w:b/>
-          <w:bCs/>
           <w:noProof/>
-          <w:sz w:val="28"/>
-          <w:szCs w:val="28"/>
           <w:lang w:eastAsia="ru-RU"/>
         </w:rPr>
         <w:drawing>
-          <wp:inline distT="0" distB="0" distL="0" distR="0" wp14:anchorId="6CBD9E42" wp14:editId="6162A6DE">
-            <wp:extent cx="5781675" cy="504825"/>
-            <wp:effectExtent l="0" t="0" r="9525" b="9525"/>
-            <wp:docPr id="24" name="Рисунок 24"/>
+          <wp:inline distT="0" distB="0" distL="0" distR="0" wp14:anchorId="5D06A466" wp14:editId="4F32C48F">
+            <wp:extent cx="2438400" cy="599924"/>
+            <wp:effectExtent l="0" t="0" r="0" b="0"/>
+            <wp:docPr id="10" name="Рисунок 10"/>
             <wp:cNvGraphicFramePr>
               <a:graphicFrameLocks xmlns:a="http://schemas.openxmlformats.org/drawingml/2006/main" noChangeAspect="1"/>
             </wp:cNvGraphicFramePr>
@@ -1450,36 +1293,23 @@
               <a:graphicData uri="http://schemas.openxmlformats.org/drawingml/2006/picture">
                 <pic:pic xmlns:pic="http://schemas.openxmlformats.org/drawingml/2006/picture">
                   <pic:nvPicPr>
-                    <pic:cNvPr id="0" name="Picture 8"/>
-                    <pic:cNvPicPr>
-                      <a:picLocks noChangeAspect="1" noChangeArrowheads="1"/>
-                    </pic:cNvPicPr>
+                    <pic:cNvPr id="0" name=""/>
+                    <pic:cNvPicPr/>
                   </pic:nvPicPr>
                   <pic:blipFill>
-                    <a:blip r:embed="rId13">
-                      <a:extLst>
-                        <a:ext uri="{28A0092B-C50C-407E-A947-70E740481C1C}">
-                          <a14:useLocalDpi xmlns:a14="http://schemas.microsoft.com/office/drawing/2010/main" val="0"/>
-                        </a:ext>
-                      </a:extLst>
-                    </a:blip>
-                    <a:srcRect/>
+                    <a:blip r:embed="rId13"/>
                     <a:stretch>
                       <a:fillRect/>
                     </a:stretch>
                   </pic:blipFill>
-                  <pic:spPr bwMode="auto">
+                  <pic:spPr>
                     <a:xfrm>
                       <a:off x="0" y="0"/>
-                      <a:ext cx="5781675" cy="504825"/>
+                      <a:ext cx="2443065" cy="601072"/>
                     </a:xfrm>
                     <a:prstGeom prst="rect">
                       <a:avLst/>
                     </a:prstGeom>
-                    <a:noFill/>
-                    <a:ln>
-                      <a:noFill/>
-                    </a:ln>
                   </pic:spPr>
                 </pic:pic>
               </a:graphicData>
@@ -1539,18 +1369,14 @@
       </w:pPr>
       <w:r>
         <w:rPr>
-          <w:b/>
-          <w:bCs/>
           <w:noProof/>
-          <w:sz w:val="28"/>
-          <w:szCs w:val="28"/>
           <w:lang w:eastAsia="ru-RU"/>
         </w:rPr>
         <w:drawing>
-          <wp:inline distT="0" distB="0" distL="0" distR="0" wp14:anchorId="3E87D311" wp14:editId="146D6A6F">
-            <wp:extent cx="4533900" cy="390525"/>
-            <wp:effectExtent l="0" t="0" r="0" b="9525"/>
-            <wp:docPr id="25" name="Рисунок 25"/>
+          <wp:inline distT="0" distB="0" distL="0" distR="0" wp14:anchorId="1455828A" wp14:editId="2F7D9D42">
+            <wp:extent cx="3954780" cy="541020"/>
+            <wp:effectExtent l="0" t="0" r="7620" b="0"/>
+            <wp:docPr id="11" name="Рисунок 11"/>
             <wp:cNvGraphicFramePr>
               <a:graphicFrameLocks xmlns:a="http://schemas.openxmlformats.org/drawingml/2006/main" noChangeAspect="1"/>
             </wp:cNvGraphicFramePr>
@@ -1558,36 +1384,23 @@
               <a:graphicData uri="http://schemas.openxmlformats.org/drawingml/2006/picture">
                 <pic:pic xmlns:pic="http://schemas.openxmlformats.org/drawingml/2006/picture">
                   <pic:nvPicPr>
-                    <pic:cNvPr id="0" name="Picture 9"/>
-                    <pic:cNvPicPr>
-                      <a:picLocks noChangeAspect="1" noChangeArrowheads="1"/>
-                    </pic:cNvPicPr>
+                    <pic:cNvPr id="0" name=""/>
+                    <pic:cNvPicPr/>
                   </pic:nvPicPr>
                   <pic:blipFill>
-                    <a:blip r:embed="rId14">
-                      <a:extLst>
-                        <a:ext uri="{28A0092B-C50C-407E-A947-70E740481C1C}">
-                          <a14:useLocalDpi xmlns:a14="http://schemas.microsoft.com/office/drawing/2010/main" val="0"/>
-                        </a:ext>
-                      </a:extLst>
-                    </a:blip>
-                    <a:srcRect/>
+                    <a:blip r:embed="rId14"/>
                     <a:stretch>
                       <a:fillRect/>
                     </a:stretch>
                   </pic:blipFill>
-                  <pic:spPr bwMode="auto">
+                  <pic:spPr>
                     <a:xfrm>
                       <a:off x="0" y="0"/>
-                      <a:ext cx="4533900" cy="390525"/>
+                      <a:ext cx="3954780" cy="541020"/>
                     </a:xfrm>
                     <a:prstGeom prst="rect">
                       <a:avLst/>
                     </a:prstGeom>
-                    <a:noFill/>
-                    <a:ln>
-                      <a:noFill/>
-                    </a:ln>
                   </pic:spPr>
                 </pic:pic>
               </a:graphicData>
@@ -1608,18 +1421,14 @@
       </w:pPr>
       <w:r>
         <w:rPr>
-          <w:b/>
-          <w:bCs/>
           <w:noProof/>
-          <w:sz w:val="28"/>
-          <w:szCs w:val="28"/>
           <w:lang w:eastAsia="ru-RU"/>
         </w:rPr>
         <w:drawing>
-          <wp:inline distT="0" distB="0" distL="0" distR="0" wp14:anchorId="21134A1A" wp14:editId="14ECE278">
-            <wp:extent cx="5791200" cy="504825"/>
-            <wp:effectExtent l="0" t="0" r="0" b="9525"/>
-            <wp:docPr id="26" name="Рисунок 26"/>
+          <wp:inline distT="0" distB="0" distL="0" distR="0" wp14:anchorId="35F3C1E6" wp14:editId="63626FBE">
+            <wp:extent cx="2948940" cy="807720"/>
+            <wp:effectExtent l="0" t="0" r="3810" b="0"/>
+            <wp:docPr id="12" name="Рисунок 12"/>
             <wp:cNvGraphicFramePr>
               <a:graphicFrameLocks xmlns:a="http://schemas.openxmlformats.org/drawingml/2006/main" noChangeAspect="1"/>
             </wp:cNvGraphicFramePr>
@@ -1627,36 +1436,23 @@
               <a:graphicData uri="http://schemas.openxmlformats.org/drawingml/2006/picture">
                 <pic:pic xmlns:pic="http://schemas.openxmlformats.org/drawingml/2006/picture">
                   <pic:nvPicPr>
-                    <pic:cNvPr id="0" name="Picture 10"/>
-                    <pic:cNvPicPr>
-                      <a:picLocks noChangeAspect="1" noChangeArrowheads="1"/>
-                    </pic:cNvPicPr>
+                    <pic:cNvPr id="0" name=""/>
+                    <pic:cNvPicPr/>
                   </pic:nvPicPr>
                   <pic:blipFill>
-                    <a:blip r:embed="rId15">
-                      <a:extLst>
-                        <a:ext uri="{28A0092B-C50C-407E-A947-70E740481C1C}">
-                          <a14:useLocalDpi xmlns:a14="http://schemas.microsoft.com/office/drawing/2010/main" val="0"/>
-                        </a:ext>
-                      </a:extLst>
-                    </a:blip>
-                    <a:srcRect/>
+                    <a:blip r:embed="rId15"/>
                     <a:stretch>
                       <a:fillRect/>
                     </a:stretch>
                   </pic:blipFill>
-                  <pic:spPr bwMode="auto">
+                  <pic:spPr>
                     <a:xfrm>
                       <a:off x="0" y="0"/>
-                      <a:ext cx="5791200" cy="504825"/>
+                      <a:ext cx="2948940" cy="807720"/>
                     </a:xfrm>
                     <a:prstGeom prst="rect">
                       <a:avLst/>
                     </a:prstGeom>
-                    <a:noFill/>
-                    <a:ln>
-                      <a:noFill/>
-                    </a:ln>
                   </pic:spPr>
                 </pic:pic>
               </a:graphicData>
@@ -1664,6 +1460,8 @@
           </wp:inline>
         </w:drawing>
       </w:r>
+      <w:bookmarkStart w:id="0" w:name="_GoBack"/>
+      <w:bookmarkEnd w:id="0"/>
     </w:p>
     <w:p>
       <w:pPr>
@@ -2891,7 +2689,7 @@
   <a:extraClrSchemeLst/>
   <a:extLst>
     <a:ext uri="{05A4C25C-085E-4340-85A3-A5531E510DB2}">
-      <thm15:themeFamily xmlns:thm15="http://schemas.microsoft.com/office/thememl/2012/main" xmlns="" name="Office Theme" id="{62F939B6-93AF-4DB8-9C6B-D6C7DFDC589F}" vid="{4A3C46E8-61CC-4603-A589-7422A47A8E4A}"/>
+      <thm15:themeFamily xmlns="" xmlns:thm15="http://schemas.microsoft.com/office/thememl/2012/main" name="Office Theme" id="{62F939B6-93AF-4DB8-9C6B-D6C7DFDC589F}" vid="{4A3C46E8-61CC-4603-A589-7422A47A8E4A}"/>
     </a:ext>
   </a:extLst>
 </a:theme>

</xml_diff>